<commit_message>
label template adjusted margin
</commit_message>
<xml_diff>
--- a/resources/Label_Template_BLANK.docx
+++ b/resources/Label_Template_BLANK.docx
@@ -14,7 +14,7 @@
     </w:p>
     <w:sectPr>
       <w:pgSz w:w="12240" w:h="15840"/>
-      <w:pgMar w:top="180" w:right="720" w:bottom="90" w:left="720" w:header="720" w:footer="720" w:gutter="0"/>
+      <w:pgMar w:top="270" w:right="720" w:bottom="90" w:left="720" w:header="720" w:footer="720" w:gutter="0"/>
       <w:cols w:num="2" w:space="720"/>
       <w:docGrid w:linePitch="360"/>
     </w:sectPr>
@@ -1239,6 +1239,23 @@
 </file>
 
 <file path=customXml/item1.xml><?xml version="1.0" encoding="utf-8"?>
+<p:properties xmlns:p="http://schemas.microsoft.com/office/2006/metadata/properties" xmlns:xsi="http://www.w3.org/2001/XMLSchema-instance" xmlns:pc="http://schemas.microsoft.com/office/infopath/2007/PartnerControls">
+  <documentManagement>
+    <_activity xmlns="df720e10-cd2b-459e-a44e-7ff86fbae22f" xsi:nil="true"/>
+  </documentManagement>
+</p:properties>
+</file>
+
+<file path=customXml/item2.xml><?xml version="1.0" encoding="utf-8"?>
+<?mso-contentType ?>
+<FormTemplates xmlns="http://schemas.microsoft.com/sharepoint/v3/contenttype/forms">
+  <Display>DocumentLibraryForm</Display>
+  <Edit>DocumentLibraryForm</Edit>
+  <New>DocumentLibraryForm</New>
+</FormTemplates>
+</file>
+
+<file path=customXml/item3.xml><?xml version="1.0" encoding="utf-8"?>
 <ct:contentTypeSchema xmlns:ct="http://schemas.microsoft.com/office/2006/metadata/contentType" xmlns:ma="http://schemas.microsoft.com/office/2006/metadata/properties/metaAttributes" ct:_="" ma:_="" ma:contentTypeName="Document" ma:contentTypeID="0x010100BD1B6E6E809279448B94D578E3A9C077" ma:contentTypeVersion="16" ma:contentTypeDescription="Create a new document." ma:contentTypeScope="" ma:versionID="a0a4b6823d93efcbbfc8d35ad151869d">
   <xsd:schema xmlns:xsd="http://www.w3.org/2001/XMLSchema" xmlns:xs="http://www.w3.org/2001/XMLSchema" xmlns:p="http://schemas.microsoft.com/office/2006/metadata/properties" xmlns:ns3="df720e10-cd2b-459e-a44e-7ff86fbae22f" xmlns:ns4="a9b7fb4f-b550-4e6c-beb0-5995d7eaddd2" targetNamespace="http://schemas.microsoft.com/office/2006/metadata/properties" ma:root="true" ma:fieldsID="e89dd90d26ad59cb7748deebd6355983" ns3:_="" ns4:_="">
     <xsd:import namespace="df720e10-cd2b-459e-a44e-7ff86fbae22f"/>
@@ -1479,24 +1496,29 @@
 </ct:contentTypeSchema>
 </file>
 
-<file path=customXml/item2.xml><?xml version="1.0" encoding="utf-8"?>
-<?mso-contentType ?>
-<FormTemplates xmlns="http://schemas.microsoft.com/sharepoint/v3/contenttype/forms">
-  <Display>DocumentLibraryForm</Display>
-  <Edit>DocumentLibraryForm</Edit>
-  <New>DocumentLibraryForm</New>
-</FormTemplates>
-</file>
-
-<file path=customXml/item3.xml><?xml version="1.0" encoding="utf-8"?>
-<p:properties xmlns:p="http://schemas.microsoft.com/office/2006/metadata/properties" xmlns:xsi="http://www.w3.org/2001/XMLSchema-instance" xmlns:pc="http://schemas.microsoft.com/office/infopath/2007/PartnerControls">
-  <documentManagement>
-    <_activity xmlns="df720e10-cd2b-459e-a44e-7ff86fbae22f" xsi:nil="true"/>
-  </documentManagement>
-</p:properties>
+<file path=customXml/item4.xml><?xml version="1.0" encoding="utf-8"?>
+<b:Sources xmlns:b="http://schemas.openxmlformats.org/officeDocument/2006/bibliography" xmlns="http://schemas.openxmlformats.org/officeDocument/2006/bibliography" SelectedStyle="\APASixthEditionOfficeOnline.xsl" StyleName="APA" Version="6"/>
 </file>
 
 <file path=customXml/itemProps1.xml><?xml version="1.0" encoding="utf-8"?>
+<ds:datastoreItem xmlns:ds="http://schemas.openxmlformats.org/officeDocument/2006/customXml" ds:itemID="{E9EF03FB-5AA1-4417-9BFE-CD1BE13A0A2C}">
+  <ds:schemaRefs>
+    <ds:schemaRef ds:uri="http://schemas.microsoft.com/office/2006/metadata/properties"/>
+    <ds:schemaRef ds:uri="http://schemas.microsoft.com/office/infopath/2007/PartnerControls"/>
+    <ds:schemaRef ds:uri="df720e10-cd2b-459e-a44e-7ff86fbae22f"/>
+  </ds:schemaRefs>
+</ds:datastoreItem>
+</file>
+
+<file path=customXml/itemProps2.xml><?xml version="1.0" encoding="utf-8"?>
+<ds:datastoreItem xmlns:ds="http://schemas.openxmlformats.org/officeDocument/2006/customXml" ds:itemID="{DBC6479A-8BCE-4200-A7AB-F6458C3A918F}">
+  <ds:schemaRefs>
+    <ds:schemaRef ds:uri="http://schemas.microsoft.com/sharepoint/v3/contenttype/forms"/>
+  </ds:schemaRefs>
+</ds:datastoreItem>
+</file>
+
+<file path=customXml/itemProps3.xml><?xml version="1.0" encoding="utf-8"?>
 <ds:datastoreItem xmlns:ds="http://schemas.openxmlformats.org/officeDocument/2006/customXml" ds:itemID="{21E3A09B-92CF-47DC-80F5-2CD05B54B86E}">
   <ds:schemaRefs>
     <ds:schemaRef ds:uri="http://schemas.microsoft.com/office/2006/metadata/contentType"/>
@@ -1515,20 +1537,10 @@
 </ds:datastoreItem>
 </file>
 
-<file path=customXml/itemProps2.xml><?xml version="1.0" encoding="utf-8"?>
-<ds:datastoreItem xmlns:ds="http://schemas.openxmlformats.org/officeDocument/2006/customXml" ds:itemID="{DBC6479A-8BCE-4200-A7AB-F6458C3A918F}">
+<file path=customXml/itemProps4.xml><?xml version="1.0" encoding="utf-8"?>
+<ds:datastoreItem xmlns:ds="http://schemas.openxmlformats.org/officeDocument/2006/customXml" ds:itemID="{C79880C3-0F5E-4B0E-B74A-B77F79A9D98E}">
   <ds:schemaRefs>
-    <ds:schemaRef ds:uri="http://schemas.microsoft.com/sharepoint/v3/contenttype/forms"/>
-  </ds:schemaRefs>
-</ds:datastoreItem>
-</file>
-
-<file path=customXml/itemProps3.xml><?xml version="1.0" encoding="utf-8"?>
-<ds:datastoreItem xmlns:ds="http://schemas.openxmlformats.org/officeDocument/2006/customXml" ds:itemID="{E9EF03FB-5AA1-4417-9BFE-CD1BE13A0A2C}">
-  <ds:schemaRefs>
-    <ds:schemaRef ds:uri="http://schemas.microsoft.com/office/2006/metadata/properties"/>
-    <ds:schemaRef ds:uri="http://schemas.microsoft.com/office/infopath/2007/PartnerControls"/>
-    <ds:schemaRef ds:uri="df720e10-cd2b-459e-a44e-7ff86fbae22f"/>
+    <ds:schemaRef ds:uri="http://schemas.openxmlformats.org/officeDocument/2006/bibliography"/>
   </ds:schemaRefs>
 </ds:datastoreItem>
 </file>
</xml_diff>